<commit_message>
docker inital commands are added
</commit_message>
<xml_diff>
--- a/node_reference/Code_Refactor.docx
+++ b/node_reference/Code_Refactor.docx
@@ -1674,7 +1674,133 @@
           <w:sz w:val="21"/>
           <w:szCs w:val="21"/>
         </w:rPr>
-        <w:t>,</w:t>
+        <w:t xml:space="preserve">, </w:t>
+      </w:r>
+      <w:r>
+        <w:rPr>
+          <w:rFonts w:ascii="Consolas" w:eastAsia="Times New Roman" w:hAnsi="Consolas" w:cs="Times New Roman"/>
+          <w:color w:val="9CDCFE"/>
+          <w:sz w:val="21"/>
+          <w:szCs w:val="21"/>
+        </w:rPr>
+        <w:t>transform</w:t>
+      </w:r>
+      <w:r>
+        <w:rPr>
+          <w:rFonts w:ascii="Consolas" w:eastAsia="Times New Roman" w:hAnsi="Consolas" w:cs="Times New Roman"/>
+          <w:color w:val="D4D4D4"/>
+          <w:sz w:val="21"/>
+          <w:szCs w:val="21"/>
+        </w:rPr>
+        <w:t>]);</w:t>
+      </w:r>
+    </w:p>
+    <w:p>
+      <w:pPr>
+        <w:shd w:val="clear" w:color="auto" w:fill="1E1E1E"/>
+        <w:spacing w:after="0" w:line="285" w:lineRule="atLeast"/>
+        <w:rPr>
+          <w:rFonts w:ascii="Consolas" w:eastAsia="Times New Roman" w:hAnsi="Consolas" w:cs="Times New Roman"/>
+          <w:color w:val="D4D4D4"/>
+          <w:sz w:val="21"/>
+          <w:szCs w:val="21"/>
+        </w:rPr>
+      </w:pPr>
+      <w:r>
+        <w:rPr>
+          <w:rFonts w:ascii="Consolas" w:eastAsia="Times New Roman" w:hAnsi="Consolas" w:cs="Times New Roman"/>
+          <w:color w:val="D4D4D4"/>
+          <w:sz w:val="21"/>
+          <w:szCs w:val="21"/>
+        </w:rPr>
+        <w:t xml:space="preserve">      }),</w:t>
+      </w:r>
+    </w:p>
+    <w:p>
+      <w:pPr>
+        <w:shd w:val="clear" w:color="auto" w:fill="1E1E1E"/>
+        <w:spacing w:after="0" w:line="285" w:lineRule="atLeast"/>
+        <w:rPr>
+          <w:rFonts w:ascii="Consolas" w:eastAsia="Times New Roman" w:hAnsi="Consolas" w:cs="Times New Roman"/>
+          <w:color w:val="D4D4D4"/>
+          <w:sz w:val="21"/>
+          <w:szCs w:val="21"/>
+        </w:rPr>
+      </w:pPr>
+      <w:r>
+        <w:rPr>
+          <w:rFonts w:ascii="Consolas" w:eastAsia="Times New Roman" w:hAnsi="Consolas" w:cs="Times New Roman"/>
+          <w:color w:val="D4D4D4"/>
+          <w:sz w:val="21"/>
+          <w:szCs w:val="21"/>
+        </w:rPr>
+        <w:t xml:space="preserve">    ]).</w:t>
+      </w:r>
+      <w:r>
+        <w:rPr>
+          <w:rFonts w:ascii="Consolas" w:eastAsia="Times New Roman" w:hAnsi="Consolas" w:cs="Times New Roman"/>
+          <w:color w:val="DCDCAA"/>
+          <w:sz w:val="21"/>
+          <w:szCs w:val="21"/>
+        </w:rPr>
+        <w:t>then</w:t>
+      </w:r>
+      <w:r>
+        <w:rPr>
+          <w:rFonts w:ascii="Consolas" w:eastAsia="Times New Roman" w:hAnsi="Consolas" w:cs="Times New Roman"/>
+          <w:color w:val="D4D4D4"/>
+          <w:sz w:val="21"/>
+          <w:szCs w:val="21"/>
+        </w:rPr>
+        <w:t xml:space="preserve">(() </w:t>
+      </w:r>
+      <w:r>
+        <w:rPr>
+          <w:rFonts w:ascii="Consolas" w:eastAsia="Times New Roman" w:hAnsi="Consolas" w:cs="Times New Roman"/>
+          <w:color w:val="569CD6"/>
+          <w:sz w:val="21"/>
+          <w:szCs w:val="21"/>
+        </w:rPr>
+        <w:t>=&gt;</w:t>
+      </w:r>
+      <w:r>
+        <w:rPr>
+          <w:rFonts w:ascii="Consolas" w:eastAsia="Times New Roman" w:hAnsi="Consolas" w:cs="Times New Roman"/>
+          <w:color w:val="D4D4D4"/>
+          <w:sz w:val="21"/>
+          <w:szCs w:val="21"/>
+        </w:rPr>
+        <w:t xml:space="preserve"> {</w:t>
+      </w:r>
+    </w:p>
+    <w:p>
+      <w:pPr>
+        <w:shd w:val="clear" w:color="auto" w:fill="1E1E1E"/>
+        <w:spacing w:after="0" w:line="285" w:lineRule="atLeast"/>
+        <w:rPr>
+          <w:rFonts w:ascii="Consolas" w:eastAsia="Times New Roman" w:hAnsi="Consolas" w:cs="Times New Roman"/>
+          <w:color w:val="D4D4D4"/>
+          <w:sz w:val="21"/>
+          <w:szCs w:val="21"/>
+        </w:rPr>
+      </w:pPr>
+      <w:r>
+        <w:rPr>
+          <w:rFonts w:ascii="Consolas" w:eastAsia="Times New Roman" w:hAnsi="Consolas" w:cs="Times New Roman"/>
+          <w:color w:val="D4D4D4"/>
+          <w:sz w:val="21"/>
+          <w:szCs w:val="21"/>
+        </w:rPr>
+        <w:t xml:space="preserve">      </w:t>
+      </w:r>
+      <w:r>
+        <w:rPr>
+          <w:rFonts w:ascii="Consolas" w:eastAsia="Times New Roman" w:hAnsi="Consolas" w:cs="Times New Roman"/>
+          <w:color w:val="C586C0"/>
+          <w:sz w:val="21"/>
+          <w:szCs w:val="21"/>
+        </w:rPr>
+        <w:t>return</w:t>
       </w:r>
       <w:r>
         <w:rPr>
@@ -1692,58 +1818,25 @@
           <w:sz w:val="21"/>
           <w:szCs w:val="21"/>
         </w:rPr>
-        <w:t>transform</w:t>
-      </w:r>
-      <w:r>
-        <w:rPr>
-          <w:rFonts w:ascii="Consolas" w:eastAsia="Times New Roman" w:hAnsi="Consolas" w:cs="Times New Roman"/>
-          <w:color w:val="D4D4D4"/>
-          <w:sz w:val="21"/>
-          <w:szCs w:val="21"/>
-        </w:rPr>
-        <w:t>]);</w:t>
-      </w:r>
-    </w:p>
-    <w:p>
-      <w:pPr>
-        <w:shd w:val="clear" w:color="auto" w:fill="1E1E1E"/>
-        <w:spacing w:after="0" w:line="285" w:lineRule="atLeast"/>
-        <w:rPr>
-          <w:rFonts w:ascii="Consolas" w:eastAsia="Times New Roman" w:hAnsi="Consolas" w:cs="Times New Roman"/>
-          <w:color w:val="D4D4D4"/>
-          <w:sz w:val="21"/>
-          <w:szCs w:val="21"/>
-        </w:rPr>
-      </w:pPr>
-      <w:r>
-        <w:rPr>
-          <w:rFonts w:ascii="Consolas" w:eastAsia="Times New Roman" w:hAnsi="Consolas" w:cs="Times New Roman"/>
-          <w:color w:val="D4D4D4"/>
-          <w:sz w:val="21"/>
-          <w:szCs w:val="21"/>
-        </w:rPr>
-        <w:t xml:space="preserve">      }),</w:t>
-      </w:r>
-    </w:p>
-    <w:p>
-      <w:pPr>
-        <w:shd w:val="clear" w:color="auto" w:fill="1E1E1E"/>
-        <w:spacing w:after="0" w:line="285" w:lineRule="atLeast"/>
-        <w:rPr>
-          <w:rFonts w:ascii="Consolas" w:eastAsia="Times New Roman" w:hAnsi="Consolas" w:cs="Times New Roman"/>
-          <w:color w:val="D4D4D4"/>
-          <w:sz w:val="21"/>
-          <w:szCs w:val="21"/>
-        </w:rPr>
-      </w:pPr>
-      <w:r>
-        <w:rPr>
-          <w:rFonts w:ascii="Consolas" w:eastAsia="Times New Roman" w:hAnsi="Consolas" w:cs="Times New Roman"/>
-          <w:color w:val="D4D4D4"/>
-          <w:sz w:val="21"/>
-          <w:szCs w:val="21"/>
-        </w:rPr>
-        <w:t xml:space="preserve">    ]).</w:t>
+        <w:t>gpsQuar</w:t>
+      </w:r>
+      <w:r>
+        <w:rPr>
+          <w:rFonts w:ascii="Consolas" w:eastAsia="Times New Roman" w:hAnsi="Consolas" w:cs="Times New Roman"/>
+          <w:color w:val="9CDCFE"/>
+          <w:sz w:val="21"/>
+          <w:szCs w:val="21"/>
+        </w:rPr>
+        <w:t>Service</w:t>
+      </w:r>
+      <w:r>
+        <w:rPr>
+          <w:rFonts w:ascii="Consolas" w:eastAsia="Times New Roman" w:hAnsi="Consolas" w:cs="Times New Roman"/>
+          <w:color w:val="D4D4D4"/>
+          <w:sz w:val="21"/>
+          <w:szCs w:val="21"/>
+        </w:rPr>
+        <w:t>.</w:t>
       </w:r>
       <w:r>
         <w:rPr>
@@ -1752,112 +1845,8 @@
           <w:sz w:val="21"/>
           <w:szCs w:val="21"/>
         </w:rPr>
-        <w:t>then</w:t>
-      </w:r>
-      <w:r>
-        <w:rPr>
-          <w:rFonts w:ascii="Consolas" w:eastAsia="Times New Roman" w:hAnsi="Consolas" w:cs="Times New Roman"/>
-          <w:color w:val="D4D4D4"/>
-          <w:sz w:val="21"/>
-          <w:szCs w:val="21"/>
-        </w:rPr>
-        <w:t xml:space="preserve">(() </w:t>
-      </w:r>
-      <w:r>
-        <w:rPr>
-          <w:rFonts w:ascii="Consolas" w:eastAsia="Times New Roman" w:hAnsi="Consolas" w:cs="Times New Roman"/>
-          <w:color w:val="569CD6"/>
-          <w:sz w:val="21"/>
-          <w:szCs w:val="21"/>
-        </w:rPr>
-        <w:t>=&gt;</w:t>
-      </w:r>
-      <w:r>
-        <w:rPr>
-          <w:rFonts w:ascii="Consolas" w:eastAsia="Times New Roman" w:hAnsi="Consolas" w:cs="Times New Roman"/>
-          <w:color w:val="D4D4D4"/>
-          <w:sz w:val="21"/>
-          <w:szCs w:val="21"/>
-        </w:rPr>
-        <w:t xml:space="preserve"> {</w:t>
-      </w:r>
-    </w:p>
-    <w:p>
-      <w:pPr>
-        <w:shd w:val="clear" w:color="auto" w:fill="1E1E1E"/>
-        <w:spacing w:after="0" w:line="285" w:lineRule="atLeast"/>
-        <w:rPr>
-          <w:rFonts w:ascii="Consolas" w:eastAsia="Times New Roman" w:hAnsi="Consolas" w:cs="Times New Roman"/>
-          <w:color w:val="D4D4D4"/>
-          <w:sz w:val="21"/>
-          <w:szCs w:val="21"/>
-        </w:rPr>
-      </w:pPr>
-      <w:r>
-        <w:rPr>
-          <w:rFonts w:ascii="Consolas" w:eastAsia="Times New Roman" w:hAnsi="Consolas" w:cs="Times New Roman"/>
-          <w:color w:val="D4D4D4"/>
-          <w:sz w:val="21"/>
-          <w:szCs w:val="21"/>
-        </w:rPr>
-        <w:t xml:space="preserve">      </w:t>
-      </w:r>
-      <w:r>
-        <w:rPr>
-          <w:rFonts w:ascii="Consolas" w:eastAsia="Times New Roman" w:hAnsi="Consolas" w:cs="Times New Roman"/>
-          <w:color w:val="C586C0"/>
-          <w:sz w:val="21"/>
-          <w:szCs w:val="21"/>
-        </w:rPr>
-        <w:t>return</w:t>
-      </w:r>
-      <w:r>
-        <w:rPr>
-          <w:rFonts w:ascii="Consolas" w:eastAsia="Times New Roman" w:hAnsi="Consolas" w:cs="Times New Roman"/>
-          <w:color w:val="D4D4D4"/>
-          <w:sz w:val="21"/>
-          <w:szCs w:val="21"/>
-        </w:rPr>
-        <w:t xml:space="preserve"> </w:t>
-      </w:r>
-      <w:r>
-        <w:rPr>
-          <w:rFonts w:ascii="Consolas" w:eastAsia="Times New Roman" w:hAnsi="Consolas" w:cs="Times New Roman"/>
-          <w:color w:val="9CDCFE"/>
-          <w:sz w:val="21"/>
-          <w:szCs w:val="21"/>
-        </w:rPr>
-        <w:t>gpsQuar</w:t>
-      </w:r>
-      <w:r>
-        <w:rPr>
-          <w:rFonts w:ascii="Consolas" w:eastAsia="Times New Roman" w:hAnsi="Consolas" w:cs="Times New Roman"/>
-          <w:color w:val="9CDCFE"/>
-          <w:sz w:val="21"/>
-          <w:szCs w:val="21"/>
-        </w:rPr>
-        <w:t>Service</w:t>
-      </w:r>
-      <w:r>
-        <w:rPr>
-          <w:rFonts w:ascii="Consolas" w:eastAsia="Times New Roman" w:hAnsi="Consolas" w:cs="Times New Roman"/>
-          <w:color w:val="D4D4D4"/>
-          <w:sz w:val="21"/>
-          <w:szCs w:val="21"/>
-        </w:rPr>
-        <w:t>.</w:t>
-      </w:r>
-      <w:r>
-        <w:rPr>
-          <w:rFonts w:ascii="Consolas" w:eastAsia="Times New Roman" w:hAnsi="Consolas" w:cs="Times New Roman"/>
-          <w:color w:val="DCDCAA"/>
-          <w:sz w:val="21"/>
-          <w:szCs w:val="21"/>
-        </w:rPr>
         <w:t>updateGpsQuar</w:t>
       </w:r>
-      <w:bookmarkStart w:id="0" w:name="_GoBack"/>
-      <w:bookmarkEnd w:id="0"/>
       <w:r>
         <w:rPr>
           <w:rFonts w:ascii="Consolas" w:eastAsia="Times New Roman" w:hAnsi="Consolas" w:cs="Times New Roman"/>
@@ -2116,6 +2105,108 @@
           </wp:inline>
         </w:drawing>
       </w:r>
+    </w:p>
+    <w:p/>
+    <w:p>
+      <w:r>
+        <w:rPr>
+          <w:noProof/>
+        </w:rPr>
+        <w:lastRenderedPageBreak/>
+        <w:drawing>
+          <wp:inline distT="0" distB="0" distL="0" distR="0" wp14:anchorId="134D4FBF" wp14:editId="2C602FC7">
+            <wp:extent cx="5734050" cy="1857375"/>
+            <wp:effectExtent l="0" t="0" r="0" b="9525"/>
+            <wp:docPr id="4" name="Picture 4"/>
+            <wp:cNvGraphicFramePr>
+              <a:graphicFrameLocks xmlns:a="http://schemas.openxmlformats.org/drawingml/2006/main" noChangeAspect="1"/>
+            </wp:cNvGraphicFramePr>
+            <a:graphic xmlns:a="http://schemas.openxmlformats.org/drawingml/2006/main">
+              <a:graphicData uri="http://schemas.openxmlformats.org/drawingml/2006/picture">
+                <pic:pic xmlns:pic="http://schemas.openxmlformats.org/drawingml/2006/picture">
+                  <pic:nvPicPr>
+                    <pic:cNvPr id="1" name=""/>
+                    <pic:cNvPicPr/>
+                  </pic:nvPicPr>
+                  <pic:blipFill>
+                    <a:blip r:embed="rId10"/>
+                    <a:stretch>
+                      <a:fillRect/>
+                    </a:stretch>
+                  </pic:blipFill>
+                  <pic:spPr>
+                    <a:xfrm>
+                      <a:off x="0" y="0"/>
+                      <a:ext cx="5734050" cy="1857375"/>
+                    </a:xfrm>
+                    <a:prstGeom prst="rect">
+                      <a:avLst/>
+                    </a:prstGeom>
+                  </pic:spPr>
+                </pic:pic>
+              </a:graphicData>
+            </a:graphic>
+          </wp:inline>
+        </w:drawing>
+      </w:r>
+    </w:p>
+    <w:p/>
+    <w:p>
+      <w:r>
+        <w:rPr>
+          <w:noProof/>
+        </w:rPr>
+        <w:drawing>
+          <wp:inline distT="0" distB="0" distL="0" distR="0" wp14:anchorId="3A69E1A6" wp14:editId="7935D155">
+            <wp:extent cx="5943600" cy="3616960"/>
+            <wp:effectExtent l="0" t="0" r="0" b="2540"/>
+            <wp:docPr id="5" name="Picture 5"/>
+            <wp:cNvGraphicFramePr>
+              <a:graphicFrameLocks xmlns:a="http://schemas.openxmlformats.org/drawingml/2006/main" noChangeAspect="1"/>
+            </wp:cNvGraphicFramePr>
+            <a:graphic xmlns:a="http://schemas.openxmlformats.org/drawingml/2006/main">
+              <a:graphicData uri="http://schemas.openxmlformats.org/drawingml/2006/picture">
+                <pic:pic xmlns:pic="http://schemas.openxmlformats.org/drawingml/2006/picture">
+                  <pic:nvPicPr>
+                    <pic:cNvPr id="1" name=""/>
+                    <pic:cNvPicPr/>
+                  </pic:nvPicPr>
+                  <pic:blipFill>
+                    <a:blip r:embed="rId11"/>
+                    <a:stretch>
+                      <a:fillRect/>
+                    </a:stretch>
+                  </pic:blipFill>
+                  <pic:spPr>
+                    <a:xfrm>
+                      <a:off x="0" y="0"/>
+                      <a:ext cx="5943600" cy="3616960"/>
+                    </a:xfrm>
+                    <a:prstGeom prst="rect">
+                      <a:avLst/>
+                    </a:prstGeom>
+                  </pic:spPr>
+                </pic:pic>
+              </a:graphicData>
+            </a:graphic>
+          </wp:inline>
+        </w:drawing>
+      </w:r>
+    </w:p>
+    <w:p>
+      <w:hyperlink r:id="rId12" w:history="1">
+        <w:r>
+          <w:rPr>
+            <w:rStyle w:val="Hyperlink"/>
+          </w:rPr>
+          <w:t>https://github.com/craftninja/exp-starter-api</w:t>
+        </w:r>
+      </w:hyperlink>
+    </w:p>
+    <w:p/>
+    <w:p>
+      <w:bookmarkStart w:id="0" w:name="_GoBack"/>
+      <w:bookmarkEnd w:id="0"/>
     </w:p>
     <w:sectPr>
       <w:pgSz w:w="12240" w:h="15840"/>
@@ -2699,7 +2790,6 @@
     <w:name w:val="Hyperlink"/>
     <w:basedOn w:val="DefaultParagraphFont"/>
     <w:uiPriority w:val="99"/>
-    <w:semiHidden/>
     <w:unhideWhenUsed/>
     <w:rsid w:val="0058146D"/>
     <w:rPr>

</xml_diff>